<commit_message>
Added .gitignore, removed .vscode and word fixed word file
</commit_message>
<xml_diff>
--- a/EX 3.docx
+++ b/EX 3.docx
@@ -19,7 +19,7 @@
     </w:p>
     <w:p>
       <w:pPr>
-        <w:pStyle w:val="Paragraphedeliste"/>
+        <w:pStyle w:val="a3"/>
         <w:numPr>
           <w:ilvl w:val="0"/>
           <w:numId w:val="1"/>
@@ -53,13 +53,25 @@
         <w:rPr>
           <w:lang w:val="en-US"/>
         </w:rPr>
-        <w:t>The data we need for n</w:t>
-      </w:r>
-      <w:r>
-        <w:rPr>
-          <w:lang w:val="en-US"/>
-        </w:rPr>
-        <w:t xml:space="preserve">on personalized : </w:t>
+        <w:t xml:space="preserve">The data we need for </w:t>
+      </w:r>
+      <w:r>
+        <w:rPr>
+          <w:lang w:val="en-US"/>
+        </w:rPr>
+        <w:t>n</w:t>
+      </w:r>
+      <w:r>
+        <w:rPr>
+          <w:lang w:val="en-US"/>
+        </w:rPr>
+        <w:t>on-personalized</w:t>
+      </w:r>
+      <w:r>
+        <w:rPr>
+          <w:lang w:val="en-US"/>
+        </w:rPr>
+        <w:t xml:space="preserve">: </w:t>
       </w:r>
     </w:p>
     <w:p>
@@ -78,7 +90,33 @@
         <w:rPr>
           <w:lang w:val="en-US"/>
         </w:rPr>
-        <w:t xml:space="preserve">. In the file books.csv : books_id and </w:t>
+        <w:t xml:space="preserve">. In the file </w:t>
+      </w:r>
+      <w:r>
+        <w:rPr>
+          <w:lang w:val="en-US"/>
+        </w:rPr>
+        <w:t>books.csv:</w:t>
+      </w:r>
+      <w:r>
+        <w:rPr>
+          <w:lang w:val="en-US"/>
+        </w:rPr>
+        <w:t xml:space="preserve"> </w:t>
+      </w:r>
+      <w:proofErr w:type="spellStart"/>
+      <w:r>
+        <w:rPr>
+          <w:lang w:val="en-US"/>
+        </w:rPr>
+        <w:t>books_id</w:t>
+      </w:r>
+      <w:proofErr w:type="spellEnd"/>
+      <w:r>
+        <w:rPr>
+          <w:lang w:val="en-US"/>
+        </w:rPr>
+        <w:t xml:space="preserve"> and </w:t>
       </w:r>
       <w:r>
         <w:rPr>
@@ -86,13 +124,37 @@
         </w:rPr>
         <w:t xml:space="preserve">title. And </w:t>
       </w:r>
-      <w:bookmarkStart w:id="0" w:name="_GoBack"/>
-      <w:bookmarkEnd w:id="0"/>
-      <w:r>
-        <w:rPr>
-          <w:lang w:val="en-US"/>
-        </w:rPr>
-        <w:t>in the file ratings.csv : books_id and rating.</w:t>
+      <w:r>
+        <w:rPr>
+          <w:lang w:val="en-US"/>
+        </w:rPr>
+        <w:t xml:space="preserve">in the file </w:t>
+      </w:r>
+      <w:r>
+        <w:rPr>
+          <w:lang w:val="en-US"/>
+        </w:rPr>
+        <w:t>ratings.csv:</w:t>
+      </w:r>
+      <w:r>
+        <w:rPr>
+          <w:lang w:val="en-US"/>
+        </w:rPr>
+        <w:t xml:space="preserve"> </w:t>
+      </w:r>
+      <w:proofErr w:type="spellStart"/>
+      <w:r>
+        <w:rPr>
+          <w:lang w:val="en-US"/>
+        </w:rPr>
+        <w:t>books_id</w:t>
+      </w:r>
+      <w:proofErr w:type="spellEnd"/>
+      <w:r>
+        <w:rPr>
+          <w:lang w:val="en-US"/>
+        </w:rPr>
+        <w:t xml:space="preserve"> and rating.</w:t>
       </w:r>
     </w:p>
     <w:p>
@@ -117,7 +179,7 @@
     </w:p>
     <w:sectPr>
       <w:pgSz w:w="11906" w:h="16838"/>
-      <w:pgMar w:top="1417" w:right="1417" w:bottom="1417" w:left="1417" w:header="708" w:footer="708" w:gutter="0"/>
+      <w:pgMar w:top="720" w:right="720" w:bottom="720" w:left="720" w:header="708" w:footer="708" w:gutter="0"/>
       <w:cols w:space="708"/>
       <w:docGrid w:linePitch="360"/>
     </w:sectPr>
@@ -617,17 +679,17 @@
     <w:lsdException w:name="Unresolved Mention" w:semiHidden="1" w:unhideWhenUsed="1"/>
     <w:lsdException w:name="Smart Link" w:semiHidden="1" w:unhideWhenUsed="1"/>
   </w:latentStyles>
-  <w:style w:type="paragraph" w:default="1" w:styleId="Normal">
+  <w:style w:type="paragraph" w:default="1" w:styleId="a">
     <w:name w:val="Normal"/>
     <w:qFormat/>
   </w:style>
-  <w:style w:type="character" w:default="1" w:styleId="Policepardfaut">
+  <w:style w:type="character" w:default="1" w:styleId="a0">
     <w:name w:val="Default Paragraph Font"/>
     <w:uiPriority w:val="1"/>
     <w:semiHidden/>
     <w:unhideWhenUsed/>
   </w:style>
-  <w:style w:type="table" w:default="1" w:styleId="TableauNormal">
+  <w:style w:type="table" w:default="1" w:styleId="a1">
     <w:name w:val="Normal Table"/>
     <w:uiPriority w:val="99"/>
     <w:semiHidden/>
@@ -642,15 +704,15 @@
       </w:tblCellMar>
     </w:tblPr>
   </w:style>
-  <w:style w:type="numbering" w:default="1" w:styleId="Aucuneliste">
+  <w:style w:type="numbering" w:default="1" w:styleId="a2">
     <w:name w:val="No List"/>
     <w:uiPriority w:val="99"/>
     <w:semiHidden/>
     <w:unhideWhenUsed/>
   </w:style>
-  <w:style w:type="paragraph" w:styleId="Paragraphedeliste">
+  <w:style w:type="paragraph" w:styleId="a3">
     <w:name w:val="List Paragraph"/>
-    <w:basedOn w:val="Normal"/>
+    <w:basedOn w:val="a"/>
     <w:uiPriority w:val="34"/>
     <w:qFormat/>
     <w:rsid w:val="00234E7D"/>

</xml_diff>